<commit_message>
[Modified] - TR47 Outer [Added] - TR 47 Blank Outer
</commit_message>
<xml_diff>
--- a/Installer Script/WordTemplates/TR47Outer.docx
+++ b/Installer Script/WordTemplates/TR47Outer.docx
@@ -50,6 +50,7 @@
           <w:tab w:val="right" w:pos="9180"/>
         </w:tabs>
         <w:ind w:right="360"/>
+        <w:jc w:val="both"/>
       </w:pPr>
       <w:r>
         <w:t>Govt.</w:t>
@@ -80,6 +81,7 @@
           <w:tab w:val="right" w:pos="9180"/>
         </w:tabs>
         <w:ind w:right="360"/>
+        <w:jc w:val="both"/>
       </w:pPr>
       <w:r>
         <w:t>When the first item in a bill relates to a halt, the date of commencement of that halt should be stated in the remark column.</w:t>
@@ -103,6 +105,7 @@
           <w:tab w:val="right" w:pos="9180"/>
         </w:tabs>
         <w:ind w:right="1980"/>
+        <w:jc w:val="both"/>
       </w:pPr>
       <w:r>
         <w:t>Specific authority for special rates if any should be noted in the remark column.</w:t>
@@ -650,11 +653,17 @@
       <w:r>
         <w:t>Place:</w:t>
       </w:r>
-    </w:p>
-    <w:p>
-      <w:pPr>
-        <w:tabs>
-          <w:tab w:val="right" w:pos="9360"/>
+      <w:r>
+        <w:t xml:space="preserve"> </w:t>
+      </w:r>
+      <w:bookmarkStart w:id="0" w:name="place"/>
+      <w:bookmarkEnd w:id="0"/>
+    </w:p>
+    <w:p>
+      <w:pPr>
+        <w:tabs>
+          <w:tab w:val="left" w:pos="993"/>
+          <w:tab w:val="left" w:pos="5812"/>
         </w:tabs>
         <w:ind w:left="495" w:right="450"/>
       </w:pPr>
@@ -662,7 +671,18 @@
         <w:t>Date:</w:t>
       </w:r>
       <w:r>
-        <w:t xml:space="preserve">                                                                                                  (Name and designation)</w:t>
+        <w:tab/>
+      </w:r>
+      <w:bookmarkStart w:id="1" w:name="date"/>
+      <w:bookmarkEnd w:id="1"/>
+      <w:r>
+        <w:tab/>
+      </w:r>
+      <w:r>
+        <w:t>Name and designa</w:t>
+      </w:r>
+      <w:r>
+        <w:t>tion</w:t>
       </w:r>
       <w:r>
         <w:tab/>
@@ -975,23 +995,21 @@
           <w:b/>
           <w:sz w:val="18"/>
         </w:rPr>
-        <w:t>Computer Sequence No</w:t>
-      </w:r>
-      <w:proofErr w:type="gramStart"/>
-      <w:r>
-        <w:rPr>
-          <w:b/>
-          <w:sz w:val="18"/>
-        </w:rPr>
-        <w:t>:\</w:t>
-      </w:r>
-      <w:proofErr w:type="gramEnd"/>
-      <w:r>
-        <w:rPr>
-          <w:b/>
-          <w:sz w:val="18"/>
-        </w:rPr>
-        <w:t xml:space="preserve">Token No: </w:t>
+        <w:t>Computer Sequence No:</w:t>
+      </w:r>
+      <w:r>
+        <w:rPr>
+          <w:b/>
+          <w:sz w:val="18"/>
+        </w:rPr>
+        <w:t xml:space="preserve"> </w:t>
+      </w:r>
+      <w:r>
+        <w:rPr>
+          <w:b/>
+          <w:sz w:val="18"/>
+        </w:rPr>
+        <w:t xml:space="preserve">\Token No: </w:t>
       </w:r>
       <w:r>
         <w:rPr>
@@ -1202,7 +1220,7 @@
         </w:rPr>
         <w:t xml:space="preserve">Name: </w:t>
       </w:r>
-      <w:bookmarkStart w:id="0" w:name="name"/>
+      <w:bookmarkStart w:id="2" w:name="name"/>
       <w:r>
         <w:rPr>
           <w:b/>
@@ -1227,7 +1245,7 @@
         </w:rPr>
         <w:t xml:space="preserve">     </w:t>
       </w:r>
-      <w:bookmarkEnd w:id="0"/>
+      <w:bookmarkEnd w:id="2"/>
     </w:p>
     <w:p>
       <w:pPr>
@@ -1248,14 +1266,21 @@
         </w:rPr>
         <w:t>Designation :</w:t>
       </w:r>
-      <w:bookmarkStart w:id="1" w:name="designation"/>
-      <w:r>
-        <w:rPr>
+      <w:r>
+        <w:rPr>
+          <w:sz w:val="18"/>
+        </w:rPr>
+        <w:t xml:space="preserve"> </w:t>
+      </w:r>
+      <w:bookmarkStart w:id="3" w:name="designation"/>
+      <w:r>
+        <w:rPr>
+          <w:b/>
           <w:sz w:val="18"/>
         </w:rPr>
         <w:t>………………………………………………………………………………………...................................................................</w:t>
       </w:r>
-      <w:bookmarkEnd w:id="1"/>
+      <w:bookmarkEnd w:id="3"/>
     </w:p>
     <w:p>
       <w:pPr>
@@ -1277,14 +1302,21 @@
         </w:rPr>
         <w:t>Name of Office :</w:t>
       </w:r>
-      <w:bookmarkStart w:id="2" w:name="office"/>
-      <w:r>
-        <w:rPr>
+      <w:r>
+        <w:rPr>
+          <w:sz w:val="18"/>
+        </w:rPr>
+        <w:t xml:space="preserve"> </w:t>
+      </w:r>
+      <w:bookmarkStart w:id="4" w:name="office"/>
+      <w:r>
+        <w:rPr>
+          <w:b/>
           <w:sz w:val="18"/>
         </w:rPr>
         <w:t>………………………………………………………………………………….....................................................................</w:t>
       </w:r>
-      <w:bookmarkEnd w:id="2"/>
+      <w:bookmarkEnd w:id="4"/>
     </w:p>
     <w:p>
       <w:pPr>
@@ -1770,6 +1802,10 @@
     </w:p>
     <w:p>
       <w:pPr>
+        <w:tabs>
+          <w:tab w:val="left" w:pos="3119"/>
+          <w:tab w:val="left" w:pos="4536"/>
+        </w:tabs>
         <w:rPr>
           <w:sz w:val="18"/>
         </w:rPr>
@@ -1817,19 +1853,324 @@
         <w:rPr>
           <w:sz w:val="18"/>
         </w:rPr>
-        <w:t xml:space="preserve">    </w:t>
-      </w:r>
-      <w:r>
-        <w:rPr>
-          <w:sz w:val="18"/>
-        </w:rPr>
-        <w:t>………</w:t>
-      </w:r>
-      <w:r>
-        <w:rPr>
-          <w:sz w:val="18"/>
-        </w:rPr>
-        <w:t>…........</w:t>
+        <w:tab/>
+      </w:r>
+      <w:r>
+        <w:rPr>
+          <w:sz w:val="18"/>
+        </w:rPr>
+        <w:tab/>
+      </w:r>
+      <w:r>
+        <w:rPr>
+          <w:sz w:val="18"/>
+        </w:rPr>
+        <w:t xml:space="preserve">Allotment for… ………………… </w:t>
+      </w:r>
+      <w:r>
+        <w:rPr>
+          <w:rFonts w:ascii="Rupee Foradian" w:hAnsi="Rupee Foradian"/>
+          <w:sz w:val="18"/>
+        </w:rPr>
+        <w:t>`</w:t>
+      </w:r>
+      <w:r>
+        <w:rPr>
+          <w:sz w:val="18"/>
+        </w:rPr>
+        <w:t xml:space="preserve"> ……………………………………..</w:t>
+      </w:r>
+    </w:p>
+    <w:p>
+      <w:pPr>
+        <w:tabs>
+          <w:tab w:val="left" w:pos="3119"/>
+          <w:tab w:val="left" w:pos="4536"/>
+        </w:tabs>
+        <w:rPr>
+          <w:sz w:val="18"/>
+        </w:rPr>
+      </w:pPr>
+      <w:r>
+        <w:rPr>
+          <w:sz w:val="18"/>
+        </w:rPr>
+        <w:t>Fare (</w:t>
+      </w:r>
+      <w:proofErr w:type="spellStart"/>
+      <w:r>
+        <w:rPr>
+          <w:sz w:val="18"/>
+        </w:rPr>
+        <w:t>col</w:t>
+      </w:r>
+      <w:proofErr w:type="spellEnd"/>
+      <w:r>
+        <w:rPr>
+          <w:sz w:val="18"/>
+        </w:rPr>
+        <w:t xml:space="preserve"> No.3a)…………………</w:t>
+      </w:r>
+      <w:r>
+        <w:rPr>
+          <w:sz w:val="18"/>
+        </w:rPr>
+        <w:t>…..</w:t>
+      </w:r>
+      <w:r>
+        <w:rPr>
+          <w:sz w:val="18"/>
+        </w:rPr>
+        <w:t xml:space="preserve"> </w:t>
+      </w:r>
+      <w:r>
+        <w:rPr>
+          <w:rFonts w:ascii="Rupee Foradian" w:hAnsi="Rupee Foradian"/>
+          <w:sz w:val="18"/>
+        </w:rPr>
+        <w:t>`</w:t>
+      </w:r>
+      <w:r>
+        <w:rPr>
+          <w:sz w:val="18"/>
+        </w:rPr>
+        <w:tab/>
+      </w:r>
+      <w:r>
+        <w:rPr>
+          <w:sz w:val="18"/>
+        </w:rPr>
+        <w:tab/>
+      </w:r>
+      <w:r>
+        <w:rPr>
+          <w:sz w:val="18"/>
+        </w:rPr>
+        <w:t xml:space="preserve">Expenditure excluding this bill       </w:t>
+      </w:r>
+      <w:r>
+        <w:rPr>
+          <w:rFonts w:ascii="Rupee Foradian" w:hAnsi="Rupee Foradian"/>
+          <w:sz w:val="18"/>
+        </w:rPr>
+        <w:t>`</w:t>
+      </w:r>
+      <w:r>
+        <w:rPr>
+          <w:sz w:val="18"/>
+        </w:rPr>
+        <w:t>.........................................................</w:t>
+      </w:r>
+      <w:r>
+        <w:rPr>
+          <w:sz w:val="18"/>
+        </w:rPr>
+        <w:t>.</w:t>
+      </w:r>
+    </w:p>
+    <w:p>
+      <w:pPr>
+        <w:tabs>
+          <w:tab w:val="left" w:pos="3119"/>
+          <w:tab w:val="left" w:pos="4536"/>
+        </w:tabs>
+        <w:rPr>
+          <w:sz w:val="18"/>
+        </w:rPr>
+      </w:pPr>
+      <w:r>
+        <w:rPr>
+          <w:sz w:val="18"/>
+        </w:rPr>
+        <w:t>Incidental expenses (Col No.3b)…</w:t>
+      </w:r>
+      <w:proofErr w:type="gramStart"/>
+      <w:r>
+        <w:rPr>
+          <w:sz w:val="18"/>
+        </w:rPr>
+        <w:t xml:space="preserve">…  </w:t>
+      </w:r>
+      <w:r>
+        <w:rPr>
+          <w:rFonts w:ascii="Rupee Foradian" w:hAnsi="Rupee Foradian"/>
+          <w:sz w:val="18"/>
+        </w:rPr>
+        <w:t>`</w:t>
+      </w:r>
+      <w:proofErr w:type="gramEnd"/>
+      <w:r>
+        <w:rPr>
+          <w:sz w:val="18"/>
+        </w:rPr>
+        <w:tab/>
+      </w:r>
+      <w:r>
+        <w:rPr>
+          <w:sz w:val="18"/>
+        </w:rPr>
+        <w:tab/>
+      </w:r>
+      <w:r>
+        <w:rPr>
+          <w:sz w:val="18"/>
+        </w:rPr>
+        <w:t xml:space="preserve">Expenditure including this bill       </w:t>
+      </w:r>
+      <w:r>
+        <w:rPr>
+          <w:rFonts w:ascii="Rupee Foradian" w:hAnsi="Rupee Foradian"/>
+          <w:sz w:val="18"/>
+        </w:rPr>
+        <w:t>`</w:t>
+      </w:r>
+      <w:r>
+        <w:rPr>
+          <w:sz w:val="18"/>
+        </w:rPr>
+        <w:t xml:space="preserve"> …………………………………….</w:t>
+      </w:r>
+      <w:r>
+        <w:rPr>
+          <w:sz w:val="18"/>
+        </w:rPr>
+        <w:t>.</w:t>
+      </w:r>
+    </w:p>
+    <w:p>
+      <w:pPr>
+        <w:tabs>
+          <w:tab w:val="left" w:pos="3119"/>
+          <w:tab w:val="left" w:pos="4536"/>
+        </w:tabs>
+        <w:rPr>
+          <w:sz w:val="18"/>
+        </w:rPr>
+      </w:pPr>
+      <w:r>
+        <w:rPr>
+          <w:sz w:val="18"/>
+        </w:rPr>
+        <w:t>Mileage Allowance (Col No.3c)…</w:t>
+      </w:r>
+      <w:proofErr w:type="gramStart"/>
+      <w:r>
+        <w:rPr>
+          <w:sz w:val="18"/>
+        </w:rPr>
+        <w:t xml:space="preserve">…  </w:t>
+      </w:r>
+      <w:r>
+        <w:rPr>
+          <w:rFonts w:ascii="Rupee Foradian" w:hAnsi="Rupee Foradian"/>
+          <w:sz w:val="18"/>
+        </w:rPr>
+        <w:t>`</w:t>
+      </w:r>
+      <w:proofErr w:type="gramEnd"/>
+      <w:r>
+        <w:rPr>
+          <w:sz w:val="18"/>
+        </w:rPr>
+        <w:tab/>
+      </w:r>
+      <w:r>
+        <w:rPr>
+          <w:sz w:val="18"/>
+        </w:rPr>
+        <w:tab/>
+      </w:r>
+      <w:r>
+        <w:rPr>
+          <w:sz w:val="18"/>
+        </w:rPr>
+        <w:t xml:space="preserve">Balance           </w:t>
+      </w:r>
+      <w:r>
+        <w:rPr>
+          <w:sz w:val="18"/>
+        </w:rPr>
+        <w:t xml:space="preserve">                                </w:t>
+      </w:r>
+      <w:r>
+        <w:rPr>
+          <w:rFonts w:ascii="Rupee Foradian" w:hAnsi="Rupee Foradian"/>
+          <w:sz w:val="18"/>
+        </w:rPr>
+        <w:t>`</w:t>
+      </w:r>
+      <w:r>
+        <w:rPr>
+          <w:sz w:val="18"/>
+        </w:rPr>
+        <w:t xml:space="preserve"> …………………………………….</w:t>
+      </w:r>
+    </w:p>
+    <w:p>
+      <w:pPr>
+        <w:tabs>
+          <w:tab w:val="left" w:pos="3119"/>
+          <w:tab w:val="left" w:pos="4536"/>
+        </w:tabs>
+        <w:rPr>
+          <w:sz w:val="18"/>
+        </w:rPr>
+      </w:pPr>
+      <w:r>
+        <w:rPr>
+          <w:sz w:val="18"/>
+        </w:rPr>
+        <w:t xml:space="preserve"> Daily Allowance (Col No.4)……</w:t>
+      </w:r>
+      <w:r>
+        <w:rPr>
+          <w:sz w:val="18"/>
+        </w:rPr>
+        <w:t>…..</w:t>
+      </w:r>
+      <w:r>
+        <w:rPr>
+          <w:sz w:val="18"/>
+        </w:rPr>
+        <w:t xml:space="preserve"> </w:t>
+      </w:r>
+      <w:r>
+        <w:rPr>
+          <w:rFonts w:ascii="Rupee Foradian" w:hAnsi="Rupee Foradian"/>
+          <w:sz w:val="18"/>
+        </w:rPr>
+        <w:t>`</w:t>
+      </w:r>
+      <w:r>
+        <w:rPr>
+          <w:sz w:val="18"/>
+        </w:rPr>
+        <w:tab/>
+      </w:r>
+      <w:r>
+        <w:rPr>
+          <w:sz w:val="18"/>
+        </w:rPr>
+        <w:tab/>
+      </w:r>
+      <w:r>
+        <w:rPr>
+          <w:sz w:val="18"/>
+        </w:rPr>
+        <w:t xml:space="preserve">Passed for </w:t>
+      </w:r>
+      <w:r>
+        <w:rPr>
+          <w:rFonts w:ascii="Rupee Foradian" w:hAnsi="Rupee Foradian"/>
+          <w:sz w:val="18"/>
+        </w:rPr>
+        <w:t>`</w:t>
+      </w:r>
+      <w:r>
+        <w:rPr>
+          <w:sz w:val="18"/>
+        </w:rPr>
+        <w:t>………............. (Rupees……………………………………</w:t>
       </w:r>
       <w:r>
         <w:rPr>
@@ -1837,17 +2178,34 @@
         </w:rPr>
         <w:t>..</w:t>
       </w:r>
-      <w:r>
-        <w:rPr>
-          <w:sz w:val="18"/>
-        </w:rPr>
-        <w:t>..</w:t>
-      </w:r>
-      <w:r>
-        <w:rPr>
-          <w:sz w:val="18"/>
-        </w:rPr>
-        <w:t xml:space="preserve">     Allotment for… ………………… </w:t>
+    </w:p>
+    <w:p>
+      <w:pPr>
+        <w:tabs>
+          <w:tab w:val="left" w:pos="3119"/>
+          <w:tab w:val="left" w:pos="4678"/>
+        </w:tabs>
+        <w:rPr>
+          <w:sz w:val="18"/>
+        </w:rPr>
+      </w:pPr>
+      <w:r>
+        <w:rPr>
+          <w:sz w:val="18"/>
+        </w:rPr>
+        <w:t>Actual expense (Col No.5)………</w:t>
+      </w:r>
+      <w:r>
+        <w:rPr>
+          <w:sz w:val="18"/>
+        </w:rPr>
+        <w:t>…..</w:t>
+      </w:r>
+      <w:r>
+        <w:rPr>
+          <w:sz w:val="18"/>
+        </w:rPr>
+        <w:t xml:space="preserve"> </w:t>
       </w:r>
       <w:r>
         <w:rPr>
@@ -1858,42 +2216,74 @@
       </w:r>
       <w:r>
         <w:rPr>
-          <w:sz w:val="18"/>
-        </w:rPr>
-        <w:t xml:space="preserve"> ……………………………………..</w:t>
-      </w:r>
-    </w:p>
-    <w:p>
-      <w:pPr>
-        <w:rPr>
-          <w:sz w:val="18"/>
-        </w:rPr>
-      </w:pPr>
-      <w:r>
-        <w:rPr>
-          <w:sz w:val="18"/>
-        </w:rPr>
-        <w:t>Fare (</w:t>
-      </w:r>
-      <w:proofErr w:type="spellStart"/>
-      <w:r>
-        <w:rPr>
-          <w:sz w:val="18"/>
-        </w:rPr>
-        <w:t>col</w:t>
-      </w:r>
-      <w:proofErr w:type="spellEnd"/>
-      <w:r>
-        <w:rPr>
-          <w:sz w:val="18"/>
-        </w:rPr>
-        <w:t xml:space="preserve"> No.3a)…………………</w:t>
-      </w:r>
-      <w:r>
-        <w:rPr>
-          <w:sz w:val="18"/>
-        </w:rPr>
-        <w:t>…..</w:t>
+          <w:rFonts w:ascii="Rupee Foradian" w:hAnsi="Rupee Foradian"/>
+          <w:sz w:val="18"/>
+        </w:rPr>
+        <w:tab/>
+      </w:r>
+      <w:r>
+        <w:rPr>
+          <w:sz w:val="18"/>
+        </w:rPr>
+        <w:tab/>
+      </w:r>
+      <w:r>
+        <w:rPr>
+          <w:sz w:val="18"/>
+        </w:rPr>
+        <w:t xml:space="preserve"> .....</w:t>
+      </w:r>
+      <w:r>
+        <w:rPr>
+          <w:sz w:val="18"/>
+        </w:rPr>
+        <w:t>.</w:t>
+      </w:r>
+      <w:r>
+        <w:rPr>
+          <w:sz w:val="18"/>
+        </w:rPr>
+        <w:t>...................................................................</w:t>
+      </w:r>
+      <w:r>
+        <w:rPr>
+          <w:sz w:val="18"/>
+        </w:rPr>
+        <w:t>................................</w:t>
+      </w:r>
+      <w:r>
+        <w:rPr>
+          <w:sz w:val="18"/>
+        </w:rPr>
+        <w:t>only)</w:t>
+      </w:r>
+    </w:p>
+    <w:p>
+      <w:pPr>
+        <w:tabs>
+          <w:tab w:val="left" w:pos="3119"/>
+        </w:tabs>
+        <w:rPr>
+          <w:sz w:val="18"/>
+        </w:rPr>
+      </w:pPr>
+      <w:r>
+        <w:rPr>
+          <w:sz w:val="18"/>
+        </w:rPr>
+        <w:t xml:space="preserve">A. </w:t>
+      </w:r>
+      <w:r>
+        <w:rPr>
+          <w:sz w:val="18"/>
+        </w:rPr>
+        <w:t>Total (Col No.6)…….………</w:t>
+      </w:r>
+      <w:r>
+        <w:rPr>
+          <w:sz w:val="18"/>
+        </w:rPr>
+        <w:t>……</w:t>
       </w:r>
       <w:r>
         <w:rPr>
@@ -1912,511 +2302,54 @@
         <w:rPr>
           <w:sz w:val="18"/>
         </w:rPr>
-        <w:t xml:space="preserve">    </w:t>
-      </w:r>
-      <w:r>
-        <w:rPr>
-          <w:sz w:val="18"/>
-        </w:rPr>
-        <w:t>....…</w:t>
-      </w:r>
-      <w:r>
-        <w:rPr>
-          <w:sz w:val="18"/>
-        </w:rPr>
-        <w:t>….............</w:t>
-      </w:r>
-      <w:r>
-        <w:rPr>
-          <w:sz w:val="18"/>
-        </w:rPr>
-        <w:t>..</w:t>
-      </w:r>
-      <w:r>
-        <w:rPr>
-          <w:sz w:val="18"/>
-        </w:rPr>
-        <w:t xml:space="preserve">    </w:t>
-      </w:r>
-      <w:r>
-        <w:rPr>
-          <w:sz w:val="18"/>
-        </w:rPr>
-        <w:t xml:space="preserve">  </w:t>
-      </w:r>
-      <w:r>
-        <w:rPr>
-          <w:sz w:val="18"/>
-        </w:rPr>
-        <w:t xml:space="preserve">Expenditure excluding this bill       </w:t>
-      </w:r>
-      <w:r>
-        <w:rPr>
-          <w:rFonts w:ascii="Rupee Foradian" w:hAnsi="Rupee Foradian"/>
-          <w:sz w:val="18"/>
-        </w:rPr>
-        <w:t>`</w:t>
-      </w:r>
-      <w:r>
-        <w:rPr>
-          <w:sz w:val="18"/>
-        </w:rPr>
-        <w:t>.........................................................</w:t>
-      </w:r>
-      <w:r>
-        <w:rPr>
-          <w:sz w:val="18"/>
-        </w:rPr>
-        <w:t>.</w:t>
-      </w:r>
-    </w:p>
-    <w:p>
-      <w:pPr>
-        <w:rPr>
-          <w:sz w:val="18"/>
-        </w:rPr>
-      </w:pPr>
-      <w:r>
-        <w:rPr>
-          <w:sz w:val="18"/>
-        </w:rPr>
-        <w:t>Incidental expenses (Col No.3b)…</w:t>
-      </w:r>
-      <w:proofErr w:type="gramStart"/>
-      <w:r>
-        <w:rPr>
-          <w:sz w:val="18"/>
-        </w:rPr>
-        <w:t xml:space="preserve">…  </w:t>
-      </w:r>
-      <w:r>
-        <w:rPr>
-          <w:rFonts w:ascii="Rupee Foradian" w:hAnsi="Rupee Foradian"/>
-          <w:sz w:val="18"/>
-        </w:rPr>
-        <w:t>`</w:t>
-      </w:r>
-      <w:proofErr w:type="gramEnd"/>
-      <w:r>
-        <w:rPr>
-          <w:sz w:val="18"/>
-        </w:rPr>
-        <w:t xml:space="preserve">    ………………</w:t>
-      </w:r>
-      <w:r>
-        <w:rPr>
-          <w:sz w:val="18"/>
-        </w:rPr>
-        <w:t>….</w:t>
-      </w:r>
-      <w:r>
-        <w:rPr>
-          <w:sz w:val="18"/>
-        </w:rPr>
-        <w:t xml:space="preserve">   </w:t>
-      </w:r>
-      <w:r>
-        <w:rPr>
-          <w:sz w:val="18"/>
-        </w:rPr>
         <w:t xml:space="preserve"> </w:t>
       </w:r>
       <w:r>
         <w:rPr>
           <w:sz w:val="18"/>
         </w:rPr>
-        <w:t xml:space="preserve">Expenditure including this bill       </w:t>
-      </w:r>
-      <w:r>
-        <w:rPr>
-          <w:rFonts w:ascii="Rupee Foradian" w:hAnsi="Rupee Foradian"/>
-          <w:sz w:val="18"/>
-        </w:rPr>
-        <w:t>`</w:t>
-      </w:r>
-      <w:r>
-        <w:rPr>
-          <w:sz w:val="18"/>
-        </w:rPr>
-        <w:t xml:space="preserve"> …………………………………….</w:t>
-      </w:r>
-      <w:r>
-        <w:rPr>
-          <w:sz w:val="18"/>
-        </w:rPr>
-        <w:t>.</w:t>
-      </w:r>
-    </w:p>
-    <w:p>
-      <w:pPr>
-        <w:rPr>
-          <w:sz w:val="18"/>
-        </w:rPr>
-      </w:pPr>
-      <w:r>
-        <w:rPr>
-          <w:sz w:val="18"/>
-        </w:rPr>
-        <w:t>Mileage Allowance (Col No.3c)…</w:t>
-      </w:r>
-      <w:proofErr w:type="gramStart"/>
-      <w:r>
-        <w:rPr>
-          <w:sz w:val="18"/>
-        </w:rPr>
-        <w:t xml:space="preserve">…  </w:t>
-      </w:r>
-      <w:r>
-        <w:rPr>
-          <w:rFonts w:ascii="Rupee Foradian" w:hAnsi="Rupee Foradian"/>
-          <w:sz w:val="18"/>
-        </w:rPr>
-        <w:t>`</w:t>
-      </w:r>
-      <w:proofErr w:type="gramEnd"/>
-      <w:r>
-        <w:rPr>
-          <w:sz w:val="18"/>
-        </w:rPr>
-        <w:t xml:space="preserve">    ……………</w:t>
-      </w:r>
-      <w:r>
-        <w:rPr>
-          <w:sz w:val="18"/>
-        </w:rPr>
-        <w:t>…</w:t>
-      </w:r>
-      <w:r>
-        <w:rPr>
-          <w:sz w:val="18"/>
-        </w:rPr>
-        <w:t>…</w:t>
-      </w:r>
-      <w:r>
-        <w:rPr>
-          <w:sz w:val="18"/>
-        </w:rPr>
-        <w:t xml:space="preserve">    </w:t>
-      </w:r>
-      <w:r>
-        <w:rPr>
-          <w:sz w:val="18"/>
-        </w:rPr>
-        <w:t xml:space="preserve"> </w:t>
-      </w:r>
-      <w:r>
-        <w:rPr>
-          <w:sz w:val="18"/>
-        </w:rPr>
-        <w:t xml:space="preserve">Balance           </w:t>
-      </w:r>
-      <w:r>
-        <w:rPr>
-          <w:sz w:val="18"/>
-        </w:rPr>
-        <w:t xml:space="preserve">                                </w:t>
-      </w:r>
-      <w:r>
-        <w:rPr>
-          <w:rFonts w:ascii="Rupee Foradian" w:hAnsi="Rupee Foradian"/>
-          <w:sz w:val="18"/>
-        </w:rPr>
-        <w:t>`</w:t>
-      </w:r>
-      <w:r>
-        <w:rPr>
-          <w:sz w:val="18"/>
-        </w:rPr>
-        <w:t xml:space="preserve"> …………………………………….</w:t>
-      </w:r>
-    </w:p>
-    <w:p>
-      <w:pPr>
-        <w:rPr>
-          <w:sz w:val="18"/>
-        </w:rPr>
-      </w:pPr>
-      <w:r>
-        <w:rPr>
-          <w:sz w:val="18"/>
-        </w:rPr>
-        <w:t xml:space="preserve"> Daily Allowance (Col No.4)……</w:t>
-      </w:r>
-      <w:r>
-        <w:rPr>
-          <w:sz w:val="18"/>
-        </w:rPr>
-        <w:t>…..</w:t>
-      </w:r>
-      <w:r>
-        <w:rPr>
-          <w:sz w:val="18"/>
-        </w:rPr>
-        <w:t xml:space="preserve"> </w:t>
-      </w:r>
-      <w:r>
-        <w:rPr>
-          <w:rFonts w:ascii="Rupee Foradian" w:hAnsi="Rupee Foradian"/>
-          <w:sz w:val="18"/>
-        </w:rPr>
-        <w:t>`</w:t>
-      </w:r>
-      <w:r>
-        <w:rPr>
-          <w:sz w:val="18"/>
-        </w:rPr>
-        <w:t xml:space="preserve">   ………</w:t>
-      </w:r>
-      <w:r>
-        <w:rPr>
-          <w:sz w:val="18"/>
-        </w:rPr>
-        <w:t>...............</w:t>
-      </w:r>
-      <w:r>
-        <w:rPr>
-          <w:sz w:val="18"/>
-        </w:rPr>
-        <w:t>..</w:t>
-      </w:r>
-      <w:r>
-        <w:rPr>
-          <w:sz w:val="18"/>
-        </w:rPr>
-        <w:tab/>
-        <w:t xml:space="preserve">     Passed for </w:t>
-      </w:r>
-      <w:r>
-        <w:rPr>
-          <w:rFonts w:ascii="Rupee Foradian" w:hAnsi="Rupee Foradian"/>
-          <w:sz w:val="18"/>
-        </w:rPr>
-        <w:t>`</w:t>
-      </w:r>
-      <w:r>
-        <w:rPr>
-          <w:sz w:val="18"/>
-        </w:rPr>
-        <w:t>………............. (Rupees……………………………………</w:t>
-      </w:r>
-      <w:r>
-        <w:rPr>
-          <w:sz w:val="18"/>
-        </w:rPr>
-        <w:t>..</w:t>
-      </w:r>
-    </w:p>
-    <w:p>
-      <w:pPr>
-        <w:rPr>
-          <w:sz w:val="18"/>
-        </w:rPr>
-      </w:pPr>
-      <w:r>
-        <w:rPr>
-          <w:sz w:val="18"/>
-        </w:rPr>
-        <w:t>Actual expense (Col No.5)………</w:t>
-      </w:r>
-      <w:r>
-        <w:rPr>
-          <w:sz w:val="18"/>
-        </w:rPr>
-        <w:t>…..</w:t>
-      </w:r>
-      <w:r>
-        <w:rPr>
-          <w:sz w:val="18"/>
-        </w:rPr>
-        <w:t xml:space="preserve"> </w:t>
-      </w:r>
-      <w:r>
-        <w:rPr>
-          <w:rFonts w:ascii="Rupee Foradian" w:hAnsi="Rupee Foradian"/>
-          <w:sz w:val="18"/>
-        </w:rPr>
-        <w:t>`</w:t>
-      </w:r>
-      <w:r>
-        <w:rPr>
-          <w:sz w:val="18"/>
-        </w:rPr>
-        <w:t xml:space="preserve">  …………</w:t>
-      </w:r>
-      <w:r>
-        <w:rPr>
-          <w:sz w:val="18"/>
-        </w:rPr>
-        <w:t>……</w:t>
-      </w:r>
-      <w:r>
-        <w:rPr>
-          <w:sz w:val="18"/>
-        </w:rPr>
-        <w:t>…..</w:t>
-      </w:r>
-      <w:r>
-        <w:rPr>
-          <w:sz w:val="18"/>
-        </w:rPr>
-        <w:t xml:space="preserve">            .....</w:t>
-      </w:r>
-      <w:r>
-        <w:rPr>
-          <w:sz w:val="18"/>
-        </w:rPr>
-        <w:t>.</w:t>
-      </w:r>
-      <w:r>
-        <w:rPr>
-          <w:sz w:val="18"/>
-        </w:rPr>
-        <w:t>...................................................................</w:t>
-      </w:r>
-      <w:r>
-        <w:rPr>
-          <w:sz w:val="18"/>
-        </w:rPr>
-        <w:t>................................</w:t>
-      </w:r>
-      <w:r>
-        <w:rPr>
-          <w:sz w:val="18"/>
-        </w:rPr>
-        <w:t>only)</w:t>
-      </w:r>
-    </w:p>
-    <w:p>
-      <w:pPr>
-        <w:rPr>
-          <w:sz w:val="18"/>
-        </w:rPr>
-      </w:pPr>
-      <w:r>
-        <w:t>A</w:t>
-      </w:r>
-      <w:r>
-        <w:rPr>
-          <w:sz w:val="18"/>
-        </w:rPr>
-        <w:t>. Total (Col No.6)…….………</w:t>
-      </w:r>
-      <w:r>
-        <w:rPr>
-          <w:sz w:val="18"/>
-        </w:rPr>
-        <w:t>……</w:t>
-      </w:r>
-      <w:r>
-        <w:rPr>
-          <w:sz w:val="18"/>
-        </w:rPr>
-        <w:t xml:space="preserve"> </w:t>
-      </w:r>
-      <w:r>
-        <w:rPr>
-          <w:rFonts w:ascii="Rupee Foradian" w:hAnsi="Rupee Foradian"/>
-          <w:sz w:val="18"/>
-        </w:rPr>
-        <w:t>`</w:t>
-      </w:r>
-      <w:r>
-        <w:rPr>
-          <w:sz w:val="18"/>
-        </w:rPr>
-        <w:t xml:space="preserve">   …………….......</w:t>
-      </w:r>
-      <w:r>
-        <w:rPr>
-          <w:sz w:val="18"/>
-        </w:rPr>
-        <w:t>.</w:t>
-      </w:r>
-    </w:p>
-    <w:p>
-      <w:pPr>
-        <w:rPr>
-          <w:sz w:val="18"/>
-        </w:rPr>
-      </w:pPr>
-      <w:r>
-        <w:rPr>
-          <w:b/>
-        </w:rPr>
-        <w:t xml:space="preserve">B </w:t>
-      </w:r>
-      <w:r>
-        <w:rPr>
-          <w:b/>
-          <w:sz w:val="18"/>
-        </w:rPr>
-        <w:t>Deduct</w:t>
-      </w:r>
-      <w:r>
-        <w:rPr>
-          <w:sz w:val="18"/>
-        </w:rPr>
+        <w:tab/>
+      </w:r>
+    </w:p>
+    <w:p>
+      <w:r>
+        <w:rPr>
+          <w:b/>
+        </w:rPr>
+        <w:t>B Deduct</w:t>
+      </w:r>
+      <w:r>
         <w:t>:</w:t>
       </w:r>
       <w:r>
-        <w:rPr>
-          <w:sz w:val="18"/>
-        </w:rPr>
-        <w:tab/>
-      </w:r>
-      <w:r>
-        <w:rPr>
-          <w:sz w:val="18"/>
-        </w:rPr>
-        <w:tab/>
-      </w:r>
-      <w:r>
-        <w:rPr>
-          <w:sz w:val="18"/>
-        </w:rPr>
-        <w:tab/>
-      </w:r>
-      <w:r>
-        <w:rPr>
-          <w:sz w:val="18"/>
-        </w:rPr>
-        <w:tab/>
-      </w:r>
-      <w:r>
-        <w:rPr>
-          <w:sz w:val="18"/>
-        </w:rPr>
-        <w:tab/>
-      </w:r>
-      <w:r>
-        <w:rPr>
-          <w:sz w:val="18"/>
-        </w:rPr>
-        <w:tab/>
-      </w:r>
-      <w:r>
-        <w:rPr>
-          <w:sz w:val="18"/>
-        </w:rPr>
-        <w:tab/>
-      </w:r>
-      <w:r>
-        <w:rPr>
-          <w:sz w:val="18"/>
-        </w:rPr>
+        <w:tab/>
+      </w:r>
+      <w:r>
+        <w:tab/>
+      </w:r>
+      <w:r>
+        <w:tab/>
+      </w:r>
+      <w:r>
+        <w:tab/>
+      </w:r>
+      <w:r>
+        <w:tab/>
+      </w:r>
+      <w:r>
+        <w:tab/>
+      </w:r>
+      <w:r>
+        <w:tab/>
+      </w:r>
+      <w:r>
         <w:tab/>
         <w:t>District Officer</w:t>
       </w:r>
       <w:r>
-        <w:rPr>
-          <w:sz w:val="18"/>
-        </w:rPr>
-        <w:tab/>
-      </w:r>
-      <w:r>
-        <w:rPr>
-          <w:sz w:val="18"/>
-        </w:rPr>
+        <w:tab/>
+      </w:r>
+      <w:r>
         <w:tab/>
       </w:r>
     </w:p>
@@ -2518,20 +2451,7 @@
         <w:rPr>
           <w:sz w:val="18"/>
         </w:rPr>
-        <w:t>1) Proportionate PTA for………</w:t>
-      </w:r>
-      <w:proofErr w:type="gramStart"/>
-      <w:r>
-        <w:rPr>
-          <w:sz w:val="18"/>
-        </w:rPr>
-        <w:t xml:space="preserve">days </w:t>
-      </w:r>
-      <w:r>
-        <w:rPr>
-          <w:sz w:val="18"/>
-        </w:rPr>
-        <w:t xml:space="preserve"> </w:t>
+        <w:t xml:space="preserve">1) Proportionate PTA for………days </w:t>
       </w:r>
       <w:r>
         <w:rPr>
@@ -2540,7 +2460,6 @@
         </w:rPr>
         <w:t>`</w:t>
       </w:r>
-      <w:proofErr w:type="gramEnd"/>
       <w:r>
         <w:rPr>
           <w:sz w:val="18"/>
@@ -2607,20 +2526,7 @@
         <w:rPr>
           <w:sz w:val="18"/>
         </w:rPr>
-        <w:t xml:space="preserve"> TA drawn in bill </w:t>
-      </w:r>
-      <w:proofErr w:type="gramStart"/>
-      <w:r>
-        <w:rPr>
-          <w:sz w:val="18"/>
-        </w:rPr>
-        <w:t xml:space="preserve">for </w:t>
-      </w:r>
-      <w:r>
-        <w:rPr>
-          <w:sz w:val="18"/>
-        </w:rPr>
-        <w:t xml:space="preserve"> </w:t>
+        <w:t xml:space="preserve"> TA drawn in bill for </w:t>
       </w:r>
       <w:r>
         <w:rPr>
@@ -2629,7 +2535,6 @@
         </w:rPr>
         <w:t>`</w:t>
       </w:r>
-      <w:proofErr w:type="gramEnd"/>
       <w:r>
         <w:rPr>
           <w:sz w:val="18"/>
@@ -2906,6 +2811,12 @@
       </w:r>
     </w:p>
     <w:p>
+      <w:pPr>
+        <w:tabs>
+          <w:tab w:val="left" w:pos="2127"/>
+          <w:tab w:val="left" w:pos="4536"/>
+        </w:tabs>
+      </w:pPr>
       <w:r>
         <w:rPr>
           <w:b/>
@@ -2923,11 +2834,22 @@
         <w:rPr>
           <w:b/>
         </w:rPr>
-        <w:t>…………………….</w:t>
-      </w:r>
-      <w:r>
-        <w:tab/>
-        <w:t xml:space="preserve">    Received </w:t>
+        <w:t xml:space="preserve"> </w:t>
+      </w:r>
+      <w:r>
+        <w:rPr>
+          <w:b/>
+        </w:rPr>
+        <w:tab/>
+      </w:r>
+      <w:r>
+        <w:rPr>
+          <w:b/>
+        </w:rPr>
+        <w:tab/>
+      </w:r>
+      <w:r>
+        <w:t xml:space="preserve">Received </w:t>
       </w:r>
       <w:r>
         <w:rPr>
@@ -2945,6 +2867,10 @@
     </w:p>
     <w:p>
       <w:pPr>
+        <w:tabs>
+          <w:tab w:val="left" w:pos="709"/>
+          <w:tab w:val="left" w:pos="4536"/>
+        </w:tabs>
         <w:rPr>
           <w:sz w:val="18"/>
         </w:rPr>
@@ -2955,7 +2881,7 @@
         </w:rPr>
         <w:pict>
           <v:shape id="_x0000_s1093" type="#_x0000_t202" style="position:absolute;margin-left:324.45pt;margin-top:9.4pt;width:50.4pt;height:40.5pt;z-index:251681792" o:allowincell="f">
-            <v:textbox>
+            <v:textbox style="mso-next-textbox:#_x0000_s1093">
               <w:txbxContent>
                 <w:p/>
               </w:txbxContent>
@@ -2963,11 +2889,31 @@
           </v:shape>
         </w:pict>
       </w:r>
-      <w:r>
-        <w:rPr>
-          <w:sz w:val="18"/>
-        </w:rPr>
-        <w:t>(Rupees...............................……………………… …………     .......................................................................................................</w:t>
+      <w:proofErr w:type="gramStart"/>
+      <w:r>
+        <w:rPr>
+          <w:sz w:val="18"/>
+        </w:rPr>
+        <w:t>(Rupees.</w:t>
+      </w:r>
+      <w:proofErr w:type="gramEnd"/>
+      <w:r>
+        <w:rPr>
+          <w:sz w:val="18"/>
+        </w:rPr>
+        <w:tab/>
+      </w:r>
+      <w:r>
+        <w:rPr>
+          <w:sz w:val="18"/>
+        </w:rPr>
+        <w:tab/>
+      </w:r>
+      <w:r>
+        <w:rPr>
+          <w:sz w:val="18"/>
+        </w:rPr>
+        <w:t xml:space="preserve"> .......................................................................................................</w:t>
       </w:r>
       <w:r>
         <w:rPr>
@@ -2984,6 +2930,9 @@
     </w:p>
     <w:p>
       <w:pPr>
+        <w:tabs>
+          <w:tab w:val="left" w:pos="4536"/>
+        </w:tabs>
         <w:rPr>
           <w:sz w:val="18"/>
         </w:rPr>
@@ -3005,7 +2954,12 @@
           <w:sz w:val="18"/>
         </w:rPr>
         <w:tab/>
-        <w:t xml:space="preserve">      in </w:t>
+      </w:r>
+      <w:r>
+        <w:rPr>
+          <w:sz w:val="18"/>
+        </w:rPr>
+        <w:t xml:space="preserve">in </w:t>
       </w:r>
       <w:r>
         <w:rPr>
@@ -4248,6 +4202,96 @@
     </w:lvl>
   </w:abstractNum>
   <w:abstractNum w:abstractNumId="2">
+    <w:nsid w:val="4F1F1CC7"/>
+    <w:multiLevelType w:val="hybridMultilevel"/>
+    <w:tmpl w:val="75B63EF6"/>
+    <w:lvl w:ilvl="0" w:tplc="40090015">
+      <w:start w:val="1"/>
+      <w:numFmt w:val="upperLetter"/>
+      <w:lvlText w:val="%1."/>
+      <w:lvlJc w:val="left"/>
+      <w:pPr>
+        <w:ind w:left="720" w:hanging="360"/>
+      </w:pPr>
+      <w:rPr>
+        <w:rFonts w:hint="default"/>
+        <w:sz w:val="20"/>
+      </w:rPr>
+    </w:lvl>
+    <w:lvl w:ilvl="1" w:tplc="40090019" w:tentative="1">
+      <w:start w:val="1"/>
+      <w:numFmt w:val="lowerLetter"/>
+      <w:lvlText w:val="%2."/>
+      <w:lvlJc w:val="left"/>
+      <w:pPr>
+        <w:ind w:left="1440" w:hanging="360"/>
+      </w:pPr>
+    </w:lvl>
+    <w:lvl w:ilvl="2" w:tplc="4009001B" w:tentative="1">
+      <w:start w:val="1"/>
+      <w:numFmt w:val="lowerRoman"/>
+      <w:lvlText w:val="%3."/>
+      <w:lvlJc w:val="right"/>
+      <w:pPr>
+        <w:ind w:left="2160" w:hanging="180"/>
+      </w:pPr>
+    </w:lvl>
+    <w:lvl w:ilvl="3" w:tplc="4009000F" w:tentative="1">
+      <w:start w:val="1"/>
+      <w:numFmt w:val="decimal"/>
+      <w:lvlText w:val="%4."/>
+      <w:lvlJc w:val="left"/>
+      <w:pPr>
+        <w:ind w:left="2880" w:hanging="360"/>
+      </w:pPr>
+    </w:lvl>
+    <w:lvl w:ilvl="4" w:tplc="40090019" w:tentative="1">
+      <w:start w:val="1"/>
+      <w:numFmt w:val="lowerLetter"/>
+      <w:lvlText w:val="%5."/>
+      <w:lvlJc w:val="left"/>
+      <w:pPr>
+        <w:ind w:left="3600" w:hanging="360"/>
+      </w:pPr>
+    </w:lvl>
+    <w:lvl w:ilvl="5" w:tplc="4009001B" w:tentative="1">
+      <w:start w:val="1"/>
+      <w:numFmt w:val="lowerRoman"/>
+      <w:lvlText w:val="%6."/>
+      <w:lvlJc w:val="right"/>
+      <w:pPr>
+        <w:ind w:left="4320" w:hanging="180"/>
+      </w:pPr>
+    </w:lvl>
+    <w:lvl w:ilvl="6" w:tplc="4009000F" w:tentative="1">
+      <w:start w:val="1"/>
+      <w:numFmt w:val="decimal"/>
+      <w:lvlText w:val="%7."/>
+      <w:lvlJc w:val="left"/>
+      <w:pPr>
+        <w:ind w:left="5040" w:hanging="360"/>
+      </w:pPr>
+    </w:lvl>
+    <w:lvl w:ilvl="7" w:tplc="40090019" w:tentative="1">
+      <w:start w:val="1"/>
+      <w:numFmt w:val="lowerLetter"/>
+      <w:lvlText w:val="%8."/>
+      <w:lvlJc w:val="left"/>
+      <w:pPr>
+        <w:ind w:left="5760" w:hanging="360"/>
+      </w:pPr>
+    </w:lvl>
+    <w:lvl w:ilvl="8" w:tplc="4009001B" w:tentative="1">
+      <w:start w:val="1"/>
+      <w:numFmt w:val="lowerRoman"/>
+      <w:lvlText w:val="%9."/>
+      <w:lvlJc w:val="right"/>
+      <w:pPr>
+        <w:ind w:left="6480" w:hanging="180"/>
+      </w:pPr>
+    </w:lvl>
+  </w:abstractNum>
+  <w:abstractNum w:abstractNumId="3">
     <w:nsid w:val="5C3D6098"/>
     <w:multiLevelType w:val="hybridMultilevel"/>
     <w:tmpl w:val="CA92CB36"/>
@@ -4337,7 +4381,7 @@
       </w:pPr>
     </w:lvl>
   </w:abstractNum>
-  <w:abstractNum w:abstractNumId="3">
+  <w:abstractNum w:abstractNumId="4">
     <w:nsid w:val="76C537D2"/>
     <w:multiLevelType w:val="singleLevel"/>
     <w:tmpl w:val="04090015"/>
@@ -4358,7 +4402,7 @@
     </w:lvl>
   </w:abstractNum>
   <w:num w:numId="1">
-    <w:abstractNumId w:val="3"/>
+    <w:abstractNumId w:val="4"/>
   </w:num>
   <w:num w:numId="2">
     <w:abstractNumId w:val="1"/>
@@ -4367,6 +4411,9 @@
     <w:abstractNumId w:val="0"/>
   </w:num>
   <w:num w:numId="4">
+    <w:abstractNumId w:val="3"/>
+  </w:num>
+  <w:num w:numId="5">
     <w:abstractNumId w:val="2"/>
   </w:num>
 </w:numbering>
@@ -4682,6 +4729,44 @@
       <w:contextualSpacing/>
     </w:pPr>
   </w:style>
+  <w:style w:type="paragraph" w:styleId="BalloonText">
+    <w:name w:val="Balloon Text"/>
+    <w:basedOn w:val="Normal"/>
+    <w:link w:val="BalloonTextChar"/>
+    <w:uiPriority w:val="99"/>
+    <w:semiHidden/>
+    <w:unhideWhenUsed/>
+    <w:rsid w:val="00505937"/>
+    <w:rPr>
+      <w:rFonts w:ascii="Tahoma" w:hAnsi="Tahoma" w:cs="Tahoma"/>
+      <w:sz w:val="16"/>
+      <w:szCs w:val="16"/>
+    </w:rPr>
+  </w:style>
+  <w:style w:type="character" w:customStyle="1" w:styleId="BalloonTextChar">
+    <w:name w:val="Balloon Text Char"/>
+    <w:basedOn w:val="DefaultParagraphFont"/>
+    <w:link w:val="BalloonText"/>
+    <w:uiPriority w:val="99"/>
+    <w:semiHidden/>
+    <w:rsid w:val="00505937"/>
+    <w:rPr>
+      <w:rFonts w:ascii="Tahoma" w:eastAsia="Times New Roman" w:hAnsi="Tahoma" w:cs="Tahoma"/>
+      <w:sz w:val="16"/>
+      <w:szCs w:val="16"/>
+      <w:lang w:val="en-US" w:eastAsia="en-IN" w:bidi="ar-SA"/>
+    </w:rPr>
+  </w:style>
+  <w:style w:type="character" w:styleId="PlaceholderText">
+    <w:name w:val="Placeholder Text"/>
+    <w:basedOn w:val="DefaultParagraphFont"/>
+    <w:uiPriority w:val="99"/>
+    <w:semiHidden/>
+    <w:rsid w:val="00D62716"/>
+    <w:rPr>
+      <w:color w:val="808080"/>
+    </w:rPr>
+  </w:style>
 </w:styles>
 </file>
 
@@ -4966,4 +5051,16 @@
   <a:objectDefaults/>
   <a:extraClrSchemeLst/>
 </a:theme>
+</file>
+
+<file path=customXml/item1.xml><?xml version="1.0" encoding="utf-8"?>
+<b:Sources xmlns:b="http://schemas.openxmlformats.org/officeDocument/2006/bibliography" xmlns="http://schemas.openxmlformats.org/officeDocument/2006/bibliography" SelectedStyle="\APA.XSL" StyleName="APA"/>
+</file>
+
+<file path=customXml/itemProps1.xml><?xml version="1.0" encoding="utf-8"?>
+<ds:datastoreItem xmlns:ds="http://schemas.openxmlformats.org/officeDocument/2006/customXml" ds:itemID="{C4F5894E-4AE9-49E5-BC88-14F859217FA1}">
+  <ds:schemaRefs>
+    <ds:schemaRef ds:uri="http://schemas.openxmlformats.org/officeDocument/2006/bibliography"/>
+  </ds:schemaRefs>
+</ds:datastoreItem>
 </file>
</xml_diff>